<commit_message>
htlm file and visualisations
</commit_message>
<xml_diff>
--- a/documents/Plan.docx
+++ b/documents/Plan.docx
@@ -201,19 +201,35 @@
         </w:numPr>
       </w:pPr>
       <w:r>
-        <w:t>The time durations for each block are often longer than the time manually annotated with fixations. How come? Did the eyetracker keep recording?</w:t>
-      </w:r>
-    </w:p>
-    <w:p>
-      <w:pPr>
-        <w:pStyle w:val="Listeafsnit"/>
-        <w:numPr>
-          <w:ilvl w:val="0"/>
-          <w:numId w:val="1"/>
-        </w:numPr>
-      </w:pPr>
-      <w:r>
-        <w:t>Is it correctly understood that I should just extract one row of from the pupil data per fixation annotated in the boris data? That is what I’ve currently done.</w:t>
+        <w:t xml:space="preserve">The time durations for each block are often longer than the time manually annotated with fixations. How come? Did the </w:t>
+      </w:r>
+      <w:proofErr w:type="spellStart"/>
+      <w:r>
+        <w:t>eyetracker</w:t>
+      </w:r>
+      <w:proofErr w:type="spellEnd"/>
+      <w:r>
+        <w:t xml:space="preserve"> keep recording?</w:t>
+      </w:r>
+    </w:p>
+    <w:p>
+      <w:pPr>
+        <w:pStyle w:val="Listeafsnit"/>
+        <w:numPr>
+          <w:ilvl w:val="0"/>
+          <w:numId w:val="1"/>
+        </w:numPr>
+      </w:pPr>
+      <w:r>
+        <w:t xml:space="preserve">Is it correctly understood that I should just extract one row of from the pupil data per fixation annotated in the </w:t>
+      </w:r>
+      <w:proofErr w:type="spellStart"/>
+      <w:r>
+        <w:t>boris</w:t>
+      </w:r>
+      <w:proofErr w:type="spellEnd"/>
+      <w:r>
+        <w:t xml:space="preserve"> data? That is what I’ve currently done.</w:t>
       </w:r>
     </w:p>
     <w:p/>
@@ -295,7 +311,15 @@
         </w:numPr>
       </w:pPr>
       <w:r>
-        <w:t>It says one should add start_time_system_s which is a weird insanely high number from the json file. Then the output is as well a weird insanely high number. If we just don’t, it makes way more sense – and we will get something that seems like timestamps from approx. 0-185.21 (in this case)</w:t>
+        <w:t xml:space="preserve">It says one should add </w:t>
+      </w:r>
+      <w:proofErr w:type="spellStart"/>
+      <w:r>
+        <w:t>start_time_system_s</w:t>
+      </w:r>
+      <w:proofErr w:type="spellEnd"/>
+      <w:r>
+        <w:t xml:space="preserve"> which is a weird insanely high number from the json file. Then the output is as well a weird insanely high number. If we just don’t, it makes way more sense – and we will get something that seems like timestamps from approx. 0-185.21 (in this case)</w:t>
       </w:r>
     </w:p>
     <w:p>
@@ -343,7 +367,15 @@
     <w:p/>
     <w:p>
       <w:r>
-        <w:t>There are some rows in boris with identical timestamp but different information meaning that they will merge with the same row from pupil data</w:t>
+        <w:t xml:space="preserve">There are some rows in </w:t>
+      </w:r>
+      <w:proofErr w:type="spellStart"/>
+      <w:r>
+        <w:t>boris</w:t>
+      </w:r>
+      <w:proofErr w:type="spellEnd"/>
+      <w:r>
+        <w:t xml:space="preserve"> with identical timestamp but different information meaning that they will merge with the same row from pupil data</w:t>
       </w:r>
     </w:p>
     <w:p>
@@ -404,7 +436,23 @@
     <w:p/>
     <w:p>
       <w:r>
-        <w:t>There are also a few cases where the timestamp difference between to rows in boris is so small, that they will be assigned the same fixation from the pupil data. I don’t really know what to do about that.</w:t>
+        <w:t xml:space="preserve">There are also a few cases where the timestamp difference between </w:t>
+      </w:r>
+      <w:proofErr w:type="spellStart"/>
+      <w:r>
+        <w:t>to</w:t>
+      </w:r>
+      <w:proofErr w:type="spellEnd"/>
+      <w:r>
+        <w:t xml:space="preserve"> rows in </w:t>
+      </w:r>
+      <w:proofErr w:type="spellStart"/>
+      <w:r>
+        <w:t>boris</w:t>
+      </w:r>
+      <w:proofErr w:type="spellEnd"/>
+      <w:r>
+        <w:t xml:space="preserve"> is so small, that they will be assigned the same fixation from the pupil data. I don’t really know what to do about that.</w:t>
       </w:r>
     </w:p>
     <w:p/>
@@ -435,7 +483,15 @@
         <w:t>Behavio</w:t>
       </w:r>
       <w:r>
-        <w:t>ur column contains u l and ACC BC which is all behaviour and not related to the object looked. Only the L. Thus create code to extract only rows with an l. probably solved with some regular expressions</w:t>
+        <w:t xml:space="preserve">ur column contains u l and ACC BC which is all behaviour and not related to the object looked. Only the L. </w:t>
+      </w:r>
+      <w:proofErr w:type="gramStart"/>
+      <w:r>
+        <w:t>Thus</w:t>
+      </w:r>
+      <w:proofErr w:type="gramEnd"/>
+      <w:r>
+        <w:t xml:space="preserve"> create code to extract only rows with an l. probably solved with some regular expressions</w:t>
       </w:r>
     </w:p>
     <w:p>
@@ -456,7 +512,15 @@
         <w:t>th</w:t>
       </w:r>
       <w:r>
-        <w:t xml:space="preserve"> of may)</w:t>
+        <w:t xml:space="preserve"> of </w:t>
+      </w:r>
+      <w:proofErr w:type="gramStart"/>
+      <w:r>
+        <w:t>may</w:t>
+      </w:r>
+      <w:proofErr w:type="gramEnd"/>
+      <w:r>
+        <w:t>)</w:t>
       </w:r>
     </w:p>
     <w:p/>
@@ -498,7 +562,15 @@
         </w:numPr>
       </w:pPr>
       <w:r>
-        <w:t>I have made a function to select only behavior “l”</w:t>
+        <w:t xml:space="preserve">I have made a function to select only </w:t>
+      </w:r>
+      <w:proofErr w:type="spellStart"/>
+      <w:r>
+        <w:t>behavior</w:t>
+      </w:r>
+      <w:proofErr w:type="spellEnd"/>
+      <w:r>
+        <w:t xml:space="preserve"> “l”</w:t>
       </w:r>
     </w:p>
     <w:p>
@@ -525,7 +597,15 @@
         </w:numPr>
       </w:pPr>
       <w:r>
-        <w:t>Create some plots and visualisations similar to what has been done in the little preprint</w:t>
+        <w:t xml:space="preserve">Create some plots and visualisations </w:t>
+      </w:r>
+      <w:proofErr w:type="gramStart"/>
+      <w:r>
+        <w:t>similar to</w:t>
+      </w:r>
+      <w:proofErr w:type="gramEnd"/>
+      <w:r>
+        <w:t xml:space="preserve"> what has been done in the little preprint</w:t>
       </w:r>
     </w:p>
     <w:p/>
@@ -566,17 +646,28 @@
         </w:numPr>
       </w:pPr>
       <w:r>
-        <w:t>Be aware that the first number in the brick names that is the amont of bricks in that category – meaning that some bricks are more likely to be looked at by chance than others.</w:t>
-      </w:r>
-    </w:p>
-    <w:p>
-      <w:pPr>
-        <w:pStyle w:val="Listeafsnit"/>
-        <w:numPr>
-          <w:ilvl w:val="0"/>
-          <w:numId w:val="1"/>
-        </w:numPr>
-      </w:pPr>
+        <w:t xml:space="preserve">Be aware that the first number in the brick names that is the </w:t>
+      </w:r>
+      <w:proofErr w:type="spellStart"/>
+      <w:r>
+        <w:t>amont</w:t>
+      </w:r>
+      <w:proofErr w:type="spellEnd"/>
+      <w:r>
+        <w:t xml:space="preserve"> of bricks in that category – meaning that some bricks are more likely to be looked at by chance than others.</w:t>
+      </w:r>
+    </w:p>
+    <w:p>
+      <w:pPr>
+        <w:pStyle w:val="Listeafsnit"/>
+        <w:numPr>
+          <w:ilvl w:val="0"/>
+          <w:numId w:val="1"/>
+        </w:numPr>
+      </w:pPr>
+      <w:r>
+        <w:t xml:space="preserve">(done) </w:t>
+      </w:r>
       <w:r>
         <w:t>All data should be included (as in I should not remove the overlapping durations) that is the way they have been coded.</w:t>
       </w:r>
@@ -590,24 +681,195 @@
         </w:numPr>
       </w:pPr>
       <w:r>
+        <w:t xml:space="preserve">(done) </w:t>
+      </w:r>
+      <w:r>
         <w:t xml:space="preserve">Go with export files when calculating time </w:t>
       </w:r>
       <w:r>
         <w:t>stamps</w:t>
       </w:r>
     </w:p>
-    <w:p>
-      <w:pPr>
-        <w:pStyle w:val="Listeafsnit"/>
-        <w:numPr>
-          <w:ilvl w:val="0"/>
-          <w:numId w:val="1"/>
-        </w:numPr>
-      </w:pPr>
-      <w:r>
-        <w:t>Add my contact information README file on github</w:t>
-      </w:r>
-    </w:p>
+    <w:p/>
+    <w:p>
+      <w:r>
+        <w:t>Meeting 11/6</w:t>
+      </w:r>
+    </w:p>
+    <w:p>
+      <w:pPr>
+        <w:pStyle w:val="Listeafsnit"/>
+        <w:numPr>
+          <w:ilvl w:val="0"/>
+          <w:numId w:val="1"/>
+        </w:numPr>
+      </w:pPr>
+      <w:r>
+        <w:t>Remove grid from the background</w:t>
+      </w:r>
+    </w:p>
+    <w:p>
+      <w:pPr>
+        <w:pStyle w:val="Listeafsnit"/>
+        <w:numPr>
+          <w:ilvl w:val="0"/>
+          <w:numId w:val="1"/>
+        </w:numPr>
+      </w:pPr>
+      <w:r>
+        <w:lastRenderedPageBreak/>
+        <w:drawing>
+          <wp:inline distT="0" distB="0" distL="0" distR="0" wp14:anchorId="6047D34D" wp14:editId="109DDDFF">
+            <wp:extent cx="2763020" cy="1244278"/>
+            <wp:effectExtent l="0" t="0" r="0" b="0"/>
+            <wp:docPr id="4" name="Billede 4"/>
+            <wp:cNvGraphicFramePr>
+              <a:graphicFrameLocks xmlns:a="http://schemas.openxmlformats.org/drawingml/2006/main" noChangeAspect="1"/>
+            </wp:cNvGraphicFramePr>
+            <a:graphic xmlns:a="http://schemas.openxmlformats.org/drawingml/2006/main">
+              <a:graphicData uri="http://schemas.openxmlformats.org/drawingml/2006/picture">
+                <pic:pic xmlns:pic="http://schemas.openxmlformats.org/drawingml/2006/picture">
+                  <pic:nvPicPr>
+                    <pic:cNvPr id="1" name=""/>
+                    <pic:cNvPicPr/>
+                  </pic:nvPicPr>
+                  <pic:blipFill>
+                    <a:blip r:embed="rId8"/>
+                    <a:stretch>
+                      <a:fillRect/>
+                    </a:stretch>
+                  </pic:blipFill>
+                  <pic:spPr>
+                    <a:xfrm>
+                      <a:off x="0" y="0"/>
+                      <a:ext cx="2771229" cy="1247975"/>
+                    </a:xfrm>
+                    <a:prstGeom prst="rect">
+                      <a:avLst/>
+                    </a:prstGeom>
+                  </pic:spPr>
+                </pic:pic>
+              </a:graphicData>
+            </a:graphic>
+          </wp:inline>
+        </w:drawing>
+      </w:r>
+    </w:p>
+    <w:p>
+      <w:pPr>
+        <w:pStyle w:val="Listeafsnit"/>
+        <w:numPr>
+          <w:ilvl w:val="0"/>
+          <w:numId w:val="1"/>
+        </w:numPr>
+      </w:pPr>
+      <w:r>
+        <w:t>Counts of how many times each brick has been looked at</w:t>
+      </w:r>
+    </w:p>
+    <w:p>
+      <w:pPr>
+        <w:pStyle w:val="Listeafsnit"/>
+        <w:numPr>
+          <w:ilvl w:val="0"/>
+          <w:numId w:val="1"/>
+        </w:numPr>
+      </w:pPr>
+      <w:r>
+        <w:t xml:space="preserve">Maybe do it with </w:t>
+      </w:r>
+      <w:r>
+        <w:t xml:space="preserve">total fixation </w:t>
+      </w:r>
+      <w:r>
+        <w:t>duration</w:t>
+      </w:r>
+      <w:r>
+        <w:t xml:space="preserve"> for most looked at bricks</w:t>
+      </w:r>
+    </w:p>
+    <w:p>
+      <w:pPr>
+        <w:pStyle w:val="Listeafsnit"/>
+        <w:numPr>
+          <w:ilvl w:val="1"/>
+          <w:numId w:val="1"/>
+        </w:numPr>
+      </w:pPr>
+      <w:r>
+        <w:t>Look at fixation time by fixation duration</w:t>
+      </w:r>
+    </w:p>
+    <w:p>
+      <w:pPr>
+        <w:pStyle w:val="Listeafsnit"/>
+        <w:numPr>
+          <w:ilvl w:val="1"/>
+          <w:numId w:val="1"/>
+        </w:numPr>
+      </w:pPr>
+      <w:r>
+        <w:t xml:space="preserve">Look at total fixation by child </w:t>
+      </w:r>
+    </w:p>
+    <w:p>
+      <w:pPr>
+        <w:pStyle w:val="Listeafsnit"/>
+        <w:numPr>
+          <w:ilvl w:val="0"/>
+          <w:numId w:val="1"/>
+        </w:numPr>
+      </w:pPr>
+      <w:r>
+        <w:t>Most used bricks (behaviour U instead of l)</w:t>
+      </w:r>
+    </w:p>
+    <w:p>
+      <w:pPr>
+        <w:pStyle w:val="Listeafsnit"/>
+        <w:numPr>
+          <w:ilvl w:val="1"/>
+          <w:numId w:val="1"/>
+        </w:numPr>
+      </w:pPr>
+      <w:r>
+        <w:t>+ duration</w:t>
+      </w:r>
+    </w:p>
+    <w:p>
+      <w:pPr>
+        <w:pStyle w:val="Listeafsnit"/>
+        <w:numPr>
+          <w:ilvl w:val="0"/>
+          <w:numId w:val="1"/>
+        </w:numPr>
+      </w:pPr>
+      <w:r>
+        <w:t>Remember to normalize by bricks (divide by the number of bricks in each category)</w:t>
+      </w:r>
+    </w:p>
+    <w:p/>
+    <w:p>
+      <w:r>
+        <w:t>Hypothesis: in the beginning, the kids will look more at the 4 yellow round brick and the transparent – because they attract attention when building a car</w:t>
+      </w:r>
+      <w:r>
+        <w:t>. Afterwards they are used to them and will switch to look more at the other categories.</w:t>
+      </w:r>
+    </w:p>
+    <w:p>
+      <w:pPr>
+        <w:pStyle w:val="Listeafsnit"/>
+        <w:numPr>
+          <w:ilvl w:val="0"/>
+          <w:numId w:val="1"/>
+        </w:numPr>
+      </w:pPr>
+      <w:r>
+        <w:t>Add predictor with the number of bricks in the same category.</w:t>
+      </w:r>
+    </w:p>
+    <w:p/>
     <w:sectPr>
       <w:pgSz w:w="11900" w:h="16840"/>
       <w:pgMar w:top="1440" w:right="1440" w:bottom="1440" w:left="1440" w:header="708" w:footer="708" w:gutter="0"/>
@@ -635,7 +897,7 @@
         <w:rFonts w:ascii="Calibri" w:eastAsiaTheme="minorHAnsi" w:hAnsi="Calibri" w:cs="Calibri" w:hint="default"/>
       </w:rPr>
     </w:lvl>
-    <w:lvl w:ilvl="1" w:tplc="08090003" w:tentative="1">
+    <w:lvl w:ilvl="1" w:tplc="08090003">
       <w:start w:val="1"/>
       <w:numFmt w:val="bullet"/>
       <w:lvlText w:val="o"/>

</xml_diff>